<commit_message>
update syllabus, session 1
</commit_message>
<xml_diff>
--- a/w1/sesiones_database_w1.docx
+++ b/w1/sesiones_database_w1.docx
@@ -245,52 +245,42 @@
                 <w:sz w:val="29"/>
                 <w:szCs w:val="29"/>
               </w:rPr>
-              <w:t xml:space="preserve"> a la materia de pruebas de software, introducción a </w:t>
-            </w:r>
-            <w:proofErr w:type="spellStart"/>
+              <w:t xml:space="preserve"> a la materia</w:t>
+            </w:r>
             <w:r>
               <w:rPr>
                 <w:color w:val="000000"/>
                 <w:sz w:val="29"/>
                 <w:szCs w:val="29"/>
               </w:rPr>
-              <w:t>git</w:t>
-            </w:r>
-            <w:proofErr w:type="spellEnd"/>
+              <w:t xml:space="preserve"> de base de dat</w:t>
+            </w:r>
+            <w:bookmarkStart w:id="0" w:name="_GoBack"/>
+            <w:bookmarkEnd w:id="0"/>
             <w:r>
               <w:rPr>
                 <w:color w:val="000000"/>
                 <w:sz w:val="29"/>
                 <w:szCs w:val="29"/>
               </w:rPr>
-              <w:t xml:space="preserve"> y </w:t>
-            </w:r>
-            <w:proofErr w:type="spellStart"/>
+              <w:t>os</w:t>
+            </w:r>
             <w:r>
               <w:rPr>
                 <w:color w:val="000000"/>
                 <w:sz w:val="29"/>
                 <w:szCs w:val="29"/>
               </w:rPr>
-              <w:t>framework</w:t>
-            </w:r>
-            <w:proofErr w:type="spellEnd"/>
+              <w:t xml:space="preserve">, introducción a </w:t>
+            </w:r>
+            <w:proofErr w:type="spellStart"/>
             <w:r>
               <w:rPr>
                 <w:color w:val="000000"/>
                 <w:sz w:val="29"/>
                 <w:szCs w:val="29"/>
               </w:rPr>
-              <w:t xml:space="preserve"> de </w:t>
-            </w:r>
-            <w:proofErr w:type="spellStart"/>
-            <w:r>
-              <w:rPr>
-                <w:color w:val="000000"/>
-                <w:sz w:val="29"/>
-                <w:szCs w:val="29"/>
-              </w:rPr>
-              <w:t>frontend</w:t>
+              <w:t>git</w:t>
             </w:r>
             <w:proofErr w:type="spellEnd"/>
           </w:p>
@@ -355,14 +345,20 @@
               <w:rPr>
                 <w:color w:val="000000"/>
               </w:rPr>
-              <w:t>Presentacion</w:t>
+              <w:t>P</w:t>
+            </w:r>
+            <w:r>
+              <w:rPr>
+                <w:color w:val="000000"/>
+              </w:rPr>
+              <w:t>resentacion</w:t>
             </w:r>
             <w:proofErr w:type="spellEnd"/>
             <w:r>
               <w:rPr>
                 <w:color w:val="000000"/>
               </w:rPr>
-              <w:t>, introducción a las pruebas de software</w:t>
+              <w:t>, introducción a las base de datos</w:t>
             </w:r>
           </w:p>
           <w:p>
@@ -412,26 +408,6 @@
                 <w:color w:val="000000"/>
               </w:rPr>
             </w:pPr>
-            <w:r>
-              <w:rPr>
-                <w:color w:val="000000"/>
-              </w:rPr>
-              <w:t xml:space="preserve">- </w:t>
-            </w:r>
-            <w:proofErr w:type="spellStart"/>
-            <w:r>
-              <w:rPr>
-                <w:color w:val="000000"/>
-              </w:rPr>
-              <w:t>Introduccion</w:t>
-            </w:r>
-            <w:proofErr w:type="spellEnd"/>
-            <w:r>
-              <w:rPr>
-                <w:color w:val="000000"/>
-              </w:rPr>
-              <w:t xml:space="preserve"> a Framework Angular</w:t>
-            </w:r>
           </w:p>
         </w:tc>
       </w:tr>
@@ -1375,75 +1351,6 @@
           </w:p>
           <w:p>
             <w:pPr>
-              <w:pStyle w:val="Prrafodelista"/>
-              <w:numPr>
-                <w:ilvl w:val="0"/>
-                <w:numId w:val="5"/>
-              </w:numPr>
-              <w:rPr>
-                <w:color w:val="000000"/>
-              </w:rPr>
-            </w:pPr>
-            <w:r>
-              <w:rPr>
-                <w:color w:val="000000"/>
-              </w:rPr>
-              <w:t>Forma de entrega de tareas</w:t>
-            </w:r>
-            <w:r>
-              <w:rPr>
-                <w:color w:val="000000"/>
-              </w:rPr>
-              <w:t xml:space="preserve"> (10 m)</w:t>
-            </w:r>
-          </w:p>
-          <w:p>
-            <w:pPr>
-              <w:pStyle w:val="Prrafodelista"/>
-              <w:numPr>
-                <w:ilvl w:val="0"/>
-                <w:numId w:val="5"/>
-              </w:numPr>
-              <w:rPr>
-                <w:color w:val="000000"/>
-              </w:rPr>
-            </w:pPr>
-            <w:proofErr w:type="spellStart"/>
-            <w:r>
-              <w:rPr>
-                <w:color w:val="000000"/>
-              </w:rPr>
-              <w:t>Creacion</w:t>
-            </w:r>
-            <w:proofErr w:type="spellEnd"/>
-            <w:r>
-              <w:rPr>
-                <w:color w:val="000000"/>
-              </w:rPr>
-              <w:t xml:space="preserve"> de cuenta en github.com </w:t>
-            </w:r>
-            <w:r>
-              <w:rPr>
-                <w:color w:val="000000"/>
-              </w:rPr>
-              <w:t xml:space="preserve"> (4</w:t>
-            </w:r>
-            <w:r>
-              <w:rPr>
-                <w:color w:val="000000"/>
-              </w:rPr>
-              <w:t>0m )</w:t>
-            </w:r>
-          </w:p>
-          <w:p>
-            <w:pPr>
-              <w:rPr>
-                <w:color w:val="000000"/>
-              </w:rPr>
-            </w:pPr>
-          </w:p>
-          <w:p>
-            <w:pPr>
               <w:rPr>
                 <w:color w:val="000000"/>
               </w:rPr>
@@ -1495,7 +1402,7 @@
               <w:rPr>
                 <w:color w:val="000000"/>
               </w:rPr>
-              <w:t>10</w:t>
+              <w:t>5</w:t>
             </w:r>
             <w:r>
               <w:rPr>
@@ -1689,6 +1596,87 @@
           </w:tcPr>
           <w:p>
             <w:pPr>
+              <w:pStyle w:val="Prrafodelista"/>
+              <w:widowControl w:val="0"/>
+              <w:numPr>
+                <w:ilvl w:val="0"/>
+                <w:numId w:val="7"/>
+              </w:numPr>
+              <w:autoSpaceDE w:val="0"/>
+              <w:autoSpaceDN w:val="0"/>
+              <w:adjustRightInd w:val="0"/>
+              <w:spacing w:after="240" w:line="360" w:lineRule="atLeast"/>
+              <w:rPr>
+                <w:color w:val="000000"/>
+                <w:sz w:val="29"/>
+                <w:szCs w:val="29"/>
+                <w:highlight w:val="yellow"/>
+              </w:rPr>
+            </w:pPr>
+            <w:r>
+              <w:rPr>
+                <w:color w:val="000000"/>
+                <w:sz w:val="29"/>
+                <w:szCs w:val="29"/>
+                <w:highlight w:val="yellow"/>
+              </w:rPr>
+              <w:t>Forma de entrega de tareas</w:t>
+            </w:r>
+          </w:p>
+          <w:p>
+            <w:pPr>
+              <w:pStyle w:val="Prrafodelista"/>
+              <w:widowControl w:val="0"/>
+              <w:numPr>
+                <w:ilvl w:val="0"/>
+                <w:numId w:val="7"/>
+              </w:numPr>
+              <w:autoSpaceDE w:val="0"/>
+              <w:autoSpaceDN w:val="0"/>
+              <w:adjustRightInd w:val="0"/>
+              <w:spacing w:after="240" w:line="360" w:lineRule="atLeast"/>
+              <w:rPr>
+                <w:color w:val="000000"/>
+                <w:sz w:val="29"/>
+                <w:szCs w:val="29"/>
+                <w:highlight w:val="yellow"/>
+              </w:rPr>
+            </w:pPr>
+            <w:proofErr w:type="spellStart"/>
+            <w:r>
+              <w:rPr>
+                <w:color w:val="000000"/>
+                <w:sz w:val="29"/>
+                <w:szCs w:val="29"/>
+                <w:highlight w:val="yellow"/>
+              </w:rPr>
+              <w:t>Creacion</w:t>
+            </w:r>
+            <w:proofErr w:type="spellEnd"/>
+            <w:r>
+              <w:rPr>
+                <w:color w:val="000000"/>
+                <w:sz w:val="29"/>
+                <w:szCs w:val="29"/>
+                <w:highlight w:val="yellow"/>
+              </w:rPr>
+              <w:t xml:space="preserve"> de cuenta en </w:t>
+            </w:r>
+            <w:proofErr w:type="spellStart"/>
+            <w:r>
+              <w:rPr>
+                <w:color w:val="000000"/>
+                <w:sz w:val="29"/>
+                <w:szCs w:val="29"/>
+                <w:highlight w:val="yellow"/>
+              </w:rPr>
+              <w:t>github</w:t>
+            </w:r>
+            <w:proofErr w:type="spellEnd"/>
+          </w:p>
+          <w:p>
+            <w:pPr>
+              <w:pStyle w:val="Prrafodelista"/>
               <w:widowControl w:val="0"/>
               <w:autoSpaceDE w:val="0"/>
               <w:autoSpaceDN w:val="0"/>
@@ -1701,35 +1689,6 @@
                 <w:highlight w:val="yellow"/>
               </w:rPr>
             </w:pPr>
-            <w:r>
-              <w:rPr>
-                <w:color w:val="000000"/>
-                <w:sz w:val="29"/>
-                <w:szCs w:val="29"/>
-                <w:highlight w:val="yellow"/>
-              </w:rPr>
-              <w:t xml:space="preserve">- </w:t>
-            </w:r>
-            <w:proofErr w:type="spellStart"/>
-            <w:r>
-              <w:rPr>
-                <w:color w:val="000000"/>
-                <w:sz w:val="29"/>
-                <w:szCs w:val="29"/>
-                <w:highlight w:val="yellow"/>
-              </w:rPr>
-              <w:t>Introduccion</w:t>
-            </w:r>
-            <w:proofErr w:type="spellEnd"/>
-            <w:r>
-              <w:rPr>
-                <w:color w:val="000000"/>
-                <w:sz w:val="29"/>
-                <w:szCs w:val="29"/>
-                <w:highlight w:val="yellow"/>
-              </w:rPr>
-              <w:t xml:space="preserve"> al manejo de repositorios</w:t>
-            </w:r>
           </w:p>
         </w:tc>
         <w:tc>
@@ -1756,7 +1715,7 @@
               <w:rPr>
                 <w:color w:val="000000"/>
               </w:rPr>
-              <w:t>10</w:t>
+              <w:t>5</w:t>
             </w:r>
             <w:r>
               <w:rPr>
@@ -1845,7 +1804,7 @@
                 <w:sz w:val="29"/>
                 <w:szCs w:val="29"/>
               </w:rPr>
-              <w:t>Vie</w:t>
+              <w:t>Mie</w:t>
             </w:r>
           </w:p>
           <w:p>
@@ -1907,9 +1866,8 @@
                 <w:color w:val="000000"/>
                 <w:sz w:val="29"/>
                 <w:szCs w:val="29"/>
-                <w:highlight w:val="yellow"/>
-              </w:rPr>
-              <w:t xml:space="preserve">- </w:t>
+              </w:rPr>
+              <w:t xml:space="preserve"> </w:t>
             </w:r>
             <w:proofErr w:type="spellStart"/>
             <w:r>
@@ -1917,9 +1875,8 @@
                 <w:color w:val="000000"/>
                 <w:sz w:val="29"/>
                 <w:szCs w:val="29"/>
-                <w:highlight w:val="yellow"/>
-              </w:rPr>
-              <w:t>Instalacion</w:t>
+              </w:rPr>
+              <w:t>Introduccion</w:t>
             </w:r>
             <w:proofErr w:type="spellEnd"/>
             <w:r>
@@ -1927,29 +1884,8 @@
                 <w:color w:val="000000"/>
                 <w:sz w:val="29"/>
                 <w:szCs w:val="29"/>
-                <w:highlight w:val="yellow"/>
-              </w:rPr>
-              <w:t xml:space="preserve"> y configuración de herramienta de </w:t>
-            </w:r>
-            <w:proofErr w:type="spellStart"/>
-            <w:r>
-              <w:rPr>
-                <w:color w:val="000000"/>
-                <w:sz w:val="29"/>
-                <w:szCs w:val="29"/>
-                <w:highlight w:val="yellow"/>
-              </w:rPr>
-              <w:t>frontEnd</w:t>
-            </w:r>
-            <w:proofErr w:type="spellEnd"/>
-            <w:r>
-              <w:rPr>
-                <w:color w:val="000000"/>
-                <w:sz w:val="29"/>
-                <w:szCs w:val="29"/>
-                <w:highlight w:val="yellow"/>
-              </w:rPr>
-              <w:t xml:space="preserve"> que soporte pruebas unitarias</w:t>
+              </w:rPr>
+              <w:t xml:space="preserve"> al manejo de repositorios</w:t>
             </w:r>
           </w:p>
         </w:tc>
@@ -1977,7 +1913,7 @@
               <w:rPr>
                 <w:color w:val="000000"/>
               </w:rPr>
-              <w:t>10</w:t>
+              <w:t>5</w:t>
             </w:r>
             <w:r>
               <w:rPr>
@@ -2161,16 +2097,7 @@
                 <w:sz w:val="29"/>
                 <w:szCs w:val="29"/>
               </w:rPr>
-              <w:t>Tarea</w:t>
-            </w:r>
-            <w:r>
-              <w:rPr>
-                <w:b/>
-                <w:color w:val="000000"/>
-                <w:sz w:val="29"/>
-                <w:szCs w:val="29"/>
-              </w:rPr>
-              <w:t>s de la semana 1</w:t>
+              <w:t>Jue</w:t>
             </w:r>
           </w:p>
         </w:tc>
@@ -2194,130 +2121,43 @@
           </w:p>
           <w:p>
             <w:pPr>
-              <w:pStyle w:val="Prrafodelista"/>
-              <w:widowControl w:val="0"/>
-              <w:numPr>
-                <w:ilvl w:val="0"/>
-                <w:numId w:val="6"/>
-              </w:numPr>
-              <w:autoSpaceDE w:val="0"/>
-              <w:autoSpaceDN w:val="0"/>
-              <w:adjustRightInd w:val="0"/>
-              <w:spacing w:after="240" w:line="360" w:lineRule="atLeast"/>
-              <w:rPr>
-                <w:color w:val="000000"/>
-                <w:sz w:val="29"/>
-                <w:szCs w:val="29"/>
-              </w:rPr>
-            </w:pPr>
-            <w:r>
-              <w:rPr>
-                <w:color w:val="000000"/>
-                <w:sz w:val="29"/>
-                <w:szCs w:val="29"/>
-              </w:rPr>
-              <w:t xml:space="preserve">Cursar la serie: </w:t>
-            </w:r>
-            <w:proofErr w:type="spellStart"/>
-            <w:r>
-              <w:rPr>
-                <w:color w:val="000000"/>
-                <w:sz w:val="29"/>
-                <w:szCs w:val="29"/>
-              </w:rPr>
-              <w:t>Github</w:t>
-            </w:r>
-            <w:proofErr w:type="spellEnd"/>
-            <w:r>
-              <w:rPr>
-                <w:color w:val="000000"/>
-                <w:sz w:val="29"/>
-                <w:szCs w:val="29"/>
-              </w:rPr>
-              <w:t xml:space="preserve"> </w:t>
-            </w:r>
-            <w:proofErr w:type="spellStart"/>
-            <w:r>
-              <w:rPr>
-                <w:color w:val="000000"/>
-                <w:sz w:val="29"/>
-                <w:szCs w:val="29"/>
-              </w:rPr>
-              <w:t>for</w:t>
-            </w:r>
-            <w:proofErr w:type="spellEnd"/>
-            <w:r>
-              <w:rPr>
-                <w:color w:val="000000"/>
-                <w:sz w:val="29"/>
-                <w:szCs w:val="29"/>
-              </w:rPr>
-              <w:t xml:space="preserve"> </w:t>
-            </w:r>
-            <w:proofErr w:type="spellStart"/>
-            <w:r>
-              <w:rPr>
-                <w:color w:val="000000"/>
-                <w:sz w:val="29"/>
-                <w:szCs w:val="29"/>
-              </w:rPr>
-              <w:t>poets</w:t>
-            </w:r>
-            <w:proofErr w:type="spellEnd"/>
-            <w:r>
-              <w:rPr>
-                <w:color w:val="000000"/>
-                <w:sz w:val="29"/>
-                <w:szCs w:val="29"/>
-              </w:rPr>
-              <w:t xml:space="preserve"> :</w:t>
-            </w:r>
-            <w:bookmarkStart w:id="0" w:name="_GoBack"/>
-            <w:bookmarkEnd w:id="0"/>
-          </w:p>
-          <w:p>
-            <w:pPr>
-              <w:pStyle w:val="Prrafodelista"/>
-              <w:widowControl w:val="0"/>
-              <w:numPr>
-                <w:ilvl w:val="0"/>
-                <w:numId w:val="6"/>
-              </w:numPr>
-              <w:autoSpaceDE w:val="0"/>
-              <w:autoSpaceDN w:val="0"/>
-              <w:adjustRightInd w:val="0"/>
-              <w:spacing w:after="240" w:line="360" w:lineRule="atLeast"/>
-              <w:rPr>
-                <w:color w:val="000000"/>
-                <w:sz w:val="29"/>
-                <w:szCs w:val="29"/>
-              </w:rPr>
-            </w:pPr>
-            <w:proofErr w:type="spellStart"/>
-            <w:r>
-              <w:rPr>
-                <w:color w:val="000000"/>
-                <w:sz w:val="29"/>
-                <w:szCs w:val="29"/>
-              </w:rPr>
-              <w:t>Introduccion</w:t>
-            </w:r>
-            <w:proofErr w:type="spellEnd"/>
-          </w:p>
-          <w:p>
-            <w:pPr>
-              <w:pStyle w:val="Prrafodelista"/>
               <w:widowControl w:val="0"/>
               <w:autoSpaceDE w:val="0"/>
               <w:autoSpaceDN w:val="0"/>
               <w:adjustRightInd w:val="0"/>
               <w:spacing w:after="240" w:line="360" w:lineRule="atLeast"/>
               <w:rPr>
-                <w:color w:val="000000" w:themeColor="text1"/>
+                <w:color w:val="000000"/>
                 <w:sz w:val="29"/>
                 <w:szCs w:val="29"/>
               </w:rPr>
             </w:pPr>
+            <w:r>
+              <w:rPr>
+                <w:color w:val="000000"/>
+                <w:sz w:val="29"/>
+                <w:szCs w:val="29"/>
+              </w:rPr>
+              <w:t xml:space="preserve">- </w:t>
+            </w:r>
+            <w:proofErr w:type="spellStart"/>
+            <w:r>
+              <w:rPr>
+                <w:color w:val="000000"/>
+                <w:sz w:val="29"/>
+                <w:szCs w:val="29"/>
+              </w:rPr>
+              <w:t>Introduccion</w:t>
+            </w:r>
+            <w:proofErr w:type="spellEnd"/>
+            <w:r>
+              <w:rPr>
+                <w:color w:val="000000"/>
+                <w:sz w:val="29"/>
+                <w:szCs w:val="29"/>
+              </w:rPr>
+              <w:t xml:space="preserve"> a las base de datos</w:t>
+            </w:r>
           </w:p>
           <w:p>
             <w:pPr>
@@ -2355,6 +2195,12 @@
                 <w:color w:val="000000"/>
               </w:rPr>
             </w:pPr>
+            <w:r>
+              <w:rPr>
+                <w:color w:val="000000"/>
+              </w:rPr>
+              <w:t>50m</w:t>
+            </w:r>
           </w:p>
         </w:tc>
         <w:tc>
@@ -2472,6 +2318,93 @@
                 <w:color w:val="000000"/>
               </w:rPr>
             </w:pPr>
+            <w:r>
+              <w:rPr>
+                <w:color w:val="000000"/>
+              </w:rPr>
+              <w:t>Tareas de la semana 1:</w:t>
+            </w:r>
+          </w:p>
+          <w:p>
+            <w:pPr>
+              <w:rPr>
+                <w:color w:val="000000"/>
+              </w:rPr>
+            </w:pPr>
+          </w:p>
+          <w:p>
+            <w:pPr>
+              <w:pStyle w:val="Prrafodelista"/>
+              <w:numPr>
+                <w:ilvl w:val="0"/>
+                <w:numId w:val="6"/>
+              </w:numPr>
+              <w:rPr>
+                <w:color w:val="000000"/>
+              </w:rPr>
+            </w:pPr>
+            <w:r>
+              <w:rPr>
+                <w:color w:val="000000"/>
+              </w:rPr>
+              <w:t xml:space="preserve">Cursar la serie:  </w:t>
+            </w:r>
+            <w:proofErr w:type="spellStart"/>
+            <w:r>
+              <w:rPr>
+                <w:color w:val="000000"/>
+              </w:rPr>
+              <w:t>Github</w:t>
+            </w:r>
+            <w:proofErr w:type="spellEnd"/>
+            <w:r>
+              <w:rPr>
+                <w:color w:val="000000"/>
+              </w:rPr>
+              <w:t xml:space="preserve"> </w:t>
+            </w:r>
+            <w:proofErr w:type="spellStart"/>
+            <w:r>
+              <w:rPr>
+                <w:color w:val="000000"/>
+              </w:rPr>
+              <w:t>for</w:t>
+            </w:r>
+            <w:proofErr w:type="spellEnd"/>
+            <w:r>
+              <w:rPr>
+                <w:color w:val="000000"/>
+              </w:rPr>
+              <w:t xml:space="preserve"> </w:t>
+            </w:r>
+            <w:proofErr w:type="spellStart"/>
+            <w:r>
+              <w:rPr>
+                <w:color w:val="000000"/>
+              </w:rPr>
+              <w:t>poets</w:t>
+            </w:r>
+            <w:proofErr w:type="spellEnd"/>
+          </w:p>
+          <w:p>
+            <w:pPr>
+              <w:pStyle w:val="Prrafodelista"/>
+              <w:numPr>
+                <w:ilvl w:val="0"/>
+                <w:numId w:val="6"/>
+              </w:numPr>
+              <w:rPr>
+                <w:color w:val="000000"/>
+              </w:rPr>
+            </w:pPr>
+            <w:proofErr w:type="spellStart"/>
+            <w:r>
+              <w:rPr>
+                <w:color w:val="000000"/>
+              </w:rPr>
+              <w:t>Introduccion</w:t>
+            </w:r>
+            <w:proofErr w:type="spellEnd"/>
           </w:p>
         </w:tc>
         <w:tc>
@@ -2805,6 +2738,7 @@
           <w:sz w:val="24"/>
           <w:szCs w:val="24"/>
         </w:rPr>
+        <w:lastRenderedPageBreak/>
         <w:br w:type="textWrapping" w:clear="all"/>
       </w:r>
     </w:p>
@@ -3114,6 +3048,119 @@
     </w:lvl>
   </w:abstractNum>
   <w:abstractNum w:abstractNumId="2">
+    <w:nsid w:val="1399096B"/>
+    <w:multiLevelType w:val="hybridMultilevel"/>
+    <w:tmpl w:val="E3AAB254"/>
+    <w:lvl w:ilvl="0" w:tplc="12DE54B4">
+      <w:start w:val="20"/>
+      <w:numFmt w:val="bullet"/>
+      <w:lvlText w:val="-"/>
+      <w:lvlJc w:val="left"/>
+      <w:pPr>
+        <w:ind w:left="720" w:hanging="360"/>
+      </w:pPr>
+      <w:rPr>
+        <w:rFonts w:ascii="Calibri" w:eastAsia="Calibri" w:hAnsi="Calibri" w:cs="Calibri" w:hint="default"/>
+      </w:rPr>
+    </w:lvl>
+    <w:lvl w:ilvl="1" w:tplc="0C0A0003" w:tentative="1">
+      <w:start w:val="1"/>
+      <w:numFmt w:val="bullet"/>
+      <w:lvlText w:val="o"/>
+      <w:lvlJc w:val="left"/>
+      <w:pPr>
+        <w:ind w:left="1440" w:hanging="360"/>
+      </w:pPr>
+      <w:rPr>
+        <w:rFonts w:ascii="Courier New" w:hAnsi="Courier New" w:hint="default"/>
+      </w:rPr>
+    </w:lvl>
+    <w:lvl w:ilvl="2" w:tplc="0C0A0005" w:tentative="1">
+      <w:start w:val="1"/>
+      <w:numFmt w:val="bullet"/>
+      <w:lvlText w:val=""/>
+      <w:lvlJc w:val="left"/>
+      <w:pPr>
+        <w:ind w:left="2160" w:hanging="360"/>
+      </w:pPr>
+      <w:rPr>
+        <w:rFonts w:ascii="Wingdings" w:hAnsi="Wingdings" w:hint="default"/>
+      </w:rPr>
+    </w:lvl>
+    <w:lvl w:ilvl="3" w:tplc="0C0A0001" w:tentative="1">
+      <w:start w:val="1"/>
+      <w:numFmt w:val="bullet"/>
+      <w:lvlText w:val=""/>
+      <w:lvlJc w:val="left"/>
+      <w:pPr>
+        <w:ind w:left="2880" w:hanging="360"/>
+      </w:pPr>
+      <w:rPr>
+        <w:rFonts w:ascii="Symbol" w:hAnsi="Symbol" w:hint="default"/>
+      </w:rPr>
+    </w:lvl>
+    <w:lvl w:ilvl="4" w:tplc="0C0A0003" w:tentative="1">
+      <w:start w:val="1"/>
+      <w:numFmt w:val="bullet"/>
+      <w:lvlText w:val="o"/>
+      <w:lvlJc w:val="left"/>
+      <w:pPr>
+        <w:ind w:left="3600" w:hanging="360"/>
+      </w:pPr>
+      <w:rPr>
+        <w:rFonts w:ascii="Courier New" w:hAnsi="Courier New" w:hint="default"/>
+      </w:rPr>
+    </w:lvl>
+    <w:lvl w:ilvl="5" w:tplc="0C0A0005" w:tentative="1">
+      <w:start w:val="1"/>
+      <w:numFmt w:val="bullet"/>
+      <w:lvlText w:val=""/>
+      <w:lvlJc w:val="left"/>
+      <w:pPr>
+        <w:ind w:left="4320" w:hanging="360"/>
+      </w:pPr>
+      <w:rPr>
+        <w:rFonts w:ascii="Wingdings" w:hAnsi="Wingdings" w:hint="default"/>
+      </w:rPr>
+    </w:lvl>
+    <w:lvl w:ilvl="6" w:tplc="0C0A0001" w:tentative="1">
+      <w:start w:val="1"/>
+      <w:numFmt w:val="bullet"/>
+      <w:lvlText w:val=""/>
+      <w:lvlJc w:val="left"/>
+      <w:pPr>
+        <w:ind w:left="5040" w:hanging="360"/>
+      </w:pPr>
+      <w:rPr>
+        <w:rFonts w:ascii="Symbol" w:hAnsi="Symbol" w:hint="default"/>
+      </w:rPr>
+    </w:lvl>
+    <w:lvl w:ilvl="7" w:tplc="0C0A0003" w:tentative="1">
+      <w:start w:val="1"/>
+      <w:numFmt w:val="bullet"/>
+      <w:lvlText w:val="o"/>
+      <w:lvlJc w:val="left"/>
+      <w:pPr>
+        <w:ind w:left="5760" w:hanging="360"/>
+      </w:pPr>
+      <w:rPr>
+        <w:rFonts w:ascii="Courier New" w:hAnsi="Courier New" w:hint="default"/>
+      </w:rPr>
+    </w:lvl>
+    <w:lvl w:ilvl="8" w:tplc="0C0A0005" w:tentative="1">
+      <w:start w:val="1"/>
+      <w:numFmt w:val="bullet"/>
+      <w:lvlText w:val=""/>
+      <w:lvlJc w:val="left"/>
+      <w:pPr>
+        <w:ind w:left="6480" w:hanging="360"/>
+      </w:pPr>
+      <w:rPr>
+        <w:rFonts w:ascii="Wingdings" w:hAnsi="Wingdings" w:hint="default"/>
+      </w:rPr>
+    </w:lvl>
+  </w:abstractNum>
+  <w:abstractNum w:abstractNumId="3">
     <w:nsid w:val="1F5E2222"/>
     <w:multiLevelType w:val="hybridMultilevel"/>
     <w:tmpl w:val="C53E86D2"/>
@@ -3226,7 +3273,7 @@
       </w:rPr>
     </w:lvl>
   </w:abstractNum>
-  <w:abstractNum w:abstractNumId="3">
+  <w:abstractNum w:abstractNumId="4">
     <w:nsid w:val="372551C3"/>
     <w:multiLevelType w:val="hybridMultilevel"/>
     <w:tmpl w:val="EA1E36E2"/>
@@ -3339,7 +3386,7 @@
       </w:rPr>
     </w:lvl>
   </w:abstractNum>
-  <w:abstractNum w:abstractNumId="4">
+  <w:abstractNum w:abstractNumId="5">
     <w:nsid w:val="46E638AB"/>
     <w:multiLevelType w:val="hybridMultilevel"/>
     <w:tmpl w:val="3CBA34A8"/>
@@ -3452,7 +3499,7 @@
       </w:rPr>
     </w:lvl>
   </w:abstractNum>
-  <w:abstractNum w:abstractNumId="5">
+  <w:abstractNum w:abstractNumId="6">
     <w:nsid w:val="48CF7F54"/>
     <w:multiLevelType w:val="multilevel"/>
     <w:tmpl w:val="1F4AD6A0"/>
@@ -3569,19 +3616,22 @@
     <w:abstractNumId w:val="0"/>
   </w:num>
   <w:num w:numId="2">
-    <w:abstractNumId w:val="5"/>
+    <w:abstractNumId w:val="6"/>
   </w:num>
   <w:num w:numId="3">
-    <w:abstractNumId w:val="2"/>
+    <w:abstractNumId w:val="3"/>
   </w:num>
   <w:num w:numId="4">
-    <w:abstractNumId w:val="4"/>
+    <w:abstractNumId w:val="5"/>
   </w:num>
   <w:num w:numId="5">
     <w:abstractNumId w:val="1"/>
   </w:num>
   <w:num w:numId="6">
-    <w:abstractNumId w:val="3"/>
+    <w:abstractNumId w:val="4"/>
+  </w:num>
+  <w:num w:numId="7">
+    <w:abstractNumId w:val="2"/>
   </w:num>
 </w:numbering>
 </file>

</xml_diff>